<commit_message>
.docx to explaine pipeline choices.
</commit_message>
<xml_diff>
--- a/onderbouwing/Pipeline.docx
+++ b/onderbouwing/Pipeline.docx
@@ -28,30 +28,107 @@
           <w:lang w:val="en-US"/>
         </w:rPr>
       </w:pPr>
-      <w:r>
-        <w:rPr>
-          <w:lang w:val="en-US"/>
-        </w:rPr>
-        <w:t xml:space="preserve">Data Generation </w:t>
-      </w:r>
-      <w:r>
-        <w:rPr>
-          <w:lang w:val="en-US"/>
-        </w:rPr>
-        <w:t>model</w:t>
-      </w:r>
-    </w:p>
-    <w:p>
-      <w:pPr>
-        <w:rPr>
-          <w:lang w:val="en-US"/>
-        </w:rPr>
-      </w:pPr>
-      <w:r>
-        <w:rPr>
-          <w:lang w:val="en-US"/>
-        </w:rPr>
-        <w:t xml:space="preserve">The main purpose for our pipeline is versatility. </w:t>
+    </w:p>
+    <w:p>
+      <w:pPr>
+        <w:rPr>
+          <w:lang w:val="en-US"/>
+        </w:rPr>
+      </w:pPr>
+      <w:r>
+        <w:rPr>
+          <w:lang w:val="en-US"/>
+        </w:rPr>
+        <w:t xml:space="preserve"> The pipeline chosen for this project consists of two parts. The first part generates the data and the secund fits the regression for use in the end-user interface.</w:t>
+      </w:r>
+    </w:p>
+    <w:p>
+      <w:pPr>
+        <w:rPr>
+          <w:lang w:val="en-US"/>
+        </w:rPr>
+      </w:pPr>
+    </w:p>
+    <w:p>
+      <w:pPr>
+        <w:rPr>
+          <w:lang w:val="en-US"/>
+        </w:rPr>
+      </w:pPr>
+    </w:p>
+    <w:p>
+      <w:pPr>
+        <w:rPr>
+          <w:lang w:val="en-US"/>
+        </w:rPr>
+      </w:pPr>
+      <w:r>
+        <w:rPr>
+          <w:lang w:val="en-US"/>
+        </w:rPr>
+        <w:t xml:space="preserve"> </w:t>
+      </w:r>
+      <w:r>
+        <w:rPr>
+          <w:lang w:val="en-US"/>
+        </w:rPr>
+        <w:t xml:space="preserve">Data </w:t>
+      </w:r>
+      <w:r>
+        <w:rPr>
+          <w:lang w:val="en-US"/>
+        </w:rPr>
+        <w:t>M</w:t>
+      </w:r>
+      <w:r>
+        <w:rPr>
+          <w:lang w:val="en-US"/>
+        </w:rPr>
+        <w:t>odel</w:t>
+      </w:r>
+    </w:p>
+    <w:p>
+      <w:pPr>
+        <w:rPr>
+          <w:lang w:val="en-US"/>
+        </w:rPr>
+      </w:pPr>
+    </w:p>
+    <w:p>
+      <w:pPr>
+        <w:rPr>
+          <w:lang w:val="en-US"/>
+        </w:rPr>
+      </w:pPr>
+      <w:r>
+        <w:rPr>
+          <w:lang w:val="en-US"/>
+        </w:rPr>
+        <w:t xml:space="preserve">The main </w:t>
+      </w:r>
+      <w:r>
+        <w:rPr>
+          <w:lang w:val="en-US"/>
+        </w:rPr>
+        <w:t>philosophy</w:t>
+      </w:r>
+      <w:r>
+        <w:rPr>
+          <w:lang w:val="en-US"/>
+        </w:rPr>
+        <w:t xml:space="preserve"> </w:t>
+      </w:r>
+      <w:r>
+        <w:rPr>
+          <w:lang w:val="en-US"/>
+        </w:rPr>
+        <w:t>behind</w:t>
+      </w:r>
+      <w:r>
+        <w:rPr>
+          <w:lang w:val="en-US"/>
+        </w:rPr>
+        <w:t xml:space="preserve"> our pipeline is versatility. </w:t>
       </w:r>
       <w:r>
         <w:rPr>
@@ -65,6 +142,13 @@
         </w:rPr>
         <w:t>Three options had been presented to us for the data acquisition:</w:t>
       </w:r>
+    </w:p>
+    <w:p>
+      <w:pPr>
+        <w:rPr>
+          <w:lang w:val="en-US"/>
+        </w:rPr>
+      </w:pPr>
     </w:p>
     <w:p>
       <w:pPr>
@@ -134,10 +218,25 @@
     </w:p>
     <w:p>
       <w:pPr>
-        <w:rPr>
-          <w:lang w:val="en-US"/>
-        </w:rPr>
-      </w:pPr>
+        <w:pStyle w:val="ListParagraph"/>
+        <w:ind w:left="779"/>
+        <w:rPr>
+          <w:lang w:val="en-US"/>
+        </w:rPr>
+      </w:pPr>
+    </w:p>
+    <w:p>
+      <w:pPr>
+        <w:rPr>
+          <w:lang w:val="en-US"/>
+        </w:rPr>
+      </w:pPr>
+      <w:r>
+        <w:rPr>
+          <w:lang w:val="en-US"/>
+        </w:rPr>
+        <w:t xml:space="preserve"> </w:t>
+      </w:r>
       <w:r>
         <w:rPr>
           <w:lang w:val="en-US"/>
@@ -192,6 +291,12 @@
         <w:rPr>
           <w:lang w:val="en-US"/>
         </w:rPr>
+        <w:t xml:space="preserve"> </w:t>
+      </w:r>
+      <w:r>
+        <w:rPr>
+          <w:lang w:val="en-US"/>
+        </w:rPr>
         <w:t xml:space="preserve">The data models that made it to the next stage have an enumerated name structure df1 to df5. </w:t>
       </w:r>
     </w:p>
@@ -233,6 +338,12 @@
         <w:rPr>
           <w:lang w:val="en-US"/>
         </w:rPr>
+        <w:t xml:space="preserve"> </w:t>
+      </w:r>
+      <w:r>
+        <w:rPr>
+          <w:lang w:val="en-US"/>
+        </w:rPr>
         <w:t>Data analyses determined that df4 would be the model we’d be using for the final regression model. The other</w:t>
       </w:r>
       <w:r>
@@ -241,6 +352,186 @@
         </w:rPr>
         <w:t xml:space="preserve"> models are currently commented out to reduce system load and clutter. </w:t>
       </w:r>
+    </w:p>
+    <w:p>
+      <w:pPr>
+        <w:rPr>
+          <w:lang w:val="en-US"/>
+        </w:rPr>
+      </w:pPr>
+    </w:p>
+    <w:p>
+      <w:pPr>
+        <w:rPr>
+          <w:lang w:val="en-US"/>
+        </w:rPr>
+      </w:pPr>
+    </w:p>
+    <w:p>
+      <w:pPr>
+        <w:rPr>
+          <w:lang w:val="en-US"/>
+        </w:rPr>
+      </w:pPr>
+      <w:r>
+        <w:rPr>
+          <w:lang w:val="en-US"/>
+        </w:rPr>
+        <w:t xml:space="preserve"> </w:t>
+      </w:r>
+      <w:r>
+        <w:rPr>
+          <w:lang w:val="en-US"/>
+        </w:rPr>
+        <w:t xml:space="preserve">Regression </w:t>
+      </w:r>
+      <w:r>
+        <w:rPr>
+          <w:lang w:val="en-US"/>
+        </w:rPr>
+        <w:t>Model</w:t>
+      </w:r>
+    </w:p>
+    <w:p>
+      <w:pPr>
+        <w:rPr>
+          <w:lang w:val="en-US"/>
+        </w:rPr>
+      </w:pPr>
+    </w:p>
+    <w:p>
+      <w:pPr>
+        <w:rPr>
+          <w:lang w:val="en-US"/>
+        </w:rPr>
+      </w:pPr>
+      <w:r>
+        <w:rPr>
+          <w:lang w:val="en-US"/>
+        </w:rPr>
+        <w:t xml:space="preserve"> The versatile design philosophy was at the forefront for our design of the regression file. </w:t>
+      </w:r>
+    </w:p>
+    <w:p>
+      <w:pPr>
+        <w:rPr>
+          <w:lang w:val="en-US"/>
+        </w:rPr>
+      </w:pPr>
+      <w:r>
+        <w:rPr>
+          <w:lang w:val="en-US"/>
+        </w:rPr>
+        <w:t xml:space="preserve">The EDA made it clear to us that the path ahead led to a linear regression model. We started to craft our regression model with versatile data path in and out. </w:t>
+      </w:r>
+    </w:p>
+    <w:p>
+      <w:pPr>
+        <w:rPr>
+          <w:lang w:val="en-US"/>
+        </w:rPr>
+      </w:pPr>
+      <w:r>
+        <w:rPr>
+          <w:lang w:val="en-US"/>
+        </w:rPr>
+        <w:t xml:space="preserve">For input the standard is currently set to df4 from SQLite. Import from .csv is </w:t>
+      </w:r>
+      <w:r>
+        <w:rPr>
+          <w:lang w:val="en-US"/>
+        </w:rPr>
+        <w:t>currently commented</w:t>
+      </w:r>
+      <w:r>
+        <w:rPr>
+          <w:lang w:val="en-US"/>
+        </w:rPr>
+        <w:t xml:space="preserve"> out. With a simple filename change in the model we can use the model to run regression on our other </w:t>
+      </w:r>
+      <w:proofErr w:type="spellStart"/>
+      <w:r>
+        <w:rPr>
+          <w:lang w:val="en-US"/>
+        </w:rPr>
+        <w:t>df’s</w:t>
+      </w:r>
+      <w:proofErr w:type="spellEnd"/>
+      <w:r>
+        <w:rPr>
+          <w:lang w:val="en-US"/>
+        </w:rPr>
+        <w:t>.</w:t>
+      </w:r>
+    </w:p>
+    <w:p>
+      <w:pPr>
+        <w:rPr>
+          <w:lang w:val="en-US"/>
+        </w:rPr>
+      </w:pPr>
+    </w:p>
+    <w:p>
+      <w:pPr>
+        <w:rPr>
+          <w:lang w:val="en-US"/>
+        </w:rPr>
+      </w:pPr>
+      <w:r>
+        <w:rPr>
+          <w:lang w:val="en-US"/>
+        </w:rPr>
+        <w:t>Our regression model’s output is versatile as well it is both stored in a python pickle format (.</w:t>
+      </w:r>
+      <w:proofErr w:type="spellStart"/>
+      <w:r>
+        <w:rPr>
+          <w:lang w:val="en-US"/>
+        </w:rPr>
+        <w:t>pkl</w:t>
+      </w:r>
+      <w:proofErr w:type="spellEnd"/>
+      <w:r>
+        <w:rPr>
+          <w:lang w:val="en-US"/>
+        </w:rPr>
+        <w:t>) as in an SQLite database. Allowing for the diverse life expectancy interfaces our group is proud to present.</w:t>
+      </w:r>
+    </w:p>
+    <w:p>
+      <w:pPr>
+        <w:rPr>
+          <w:lang w:val="en-US"/>
+        </w:rPr>
+      </w:pPr>
+    </w:p>
+    <w:p>
+      <w:pPr>
+        <w:rPr>
+          <w:lang w:val="en-US"/>
+        </w:rPr>
+      </w:pPr>
+      <w:r>
+        <w:rPr>
+          <w:lang w:val="en-US"/>
+        </w:rPr>
+        <w:lastRenderedPageBreak/>
+        <w:t xml:space="preserve"> </w:t>
+      </w:r>
+    </w:p>
+    <w:p>
+      <w:pPr>
+        <w:rPr>
+          <w:lang w:val="en-US"/>
+        </w:rPr>
+      </w:pPr>
+    </w:p>
+    <w:p>
+      <w:pPr>
+        <w:rPr>
+          <w:lang w:val="en-US"/>
+        </w:rPr>
+      </w:pPr>
     </w:p>
     <w:p>
       <w:pPr>

</xml_diff>